<commit_message>
fix quote mirror image issue
</commit_message>
<xml_diff>
--- a/magic_window/0ba3de5f-c112-4790-aa1f-5c7f3ceda40a/card_inside.docx
+++ b/magic_window/0ba3de5f-c112-4790-aa1f-5c7f3ceda40a/card_inside.docx
@@ -24,8 +24,12 @@
         <w:tblW w:w="15025" w:type="dxa"/>
         <w:tblInd w:w="846" w:type="dxa"/>
         <w:tblBorders>
-          <w:insideH w:val="single" w:sz="6" w:space="0" w:color="auto"/>
-          <w:insideV w:val="single" w:sz="6" w:space="0" w:color="auto"/>
+          <w:top w:val="none" w:sz="0" w:space="0" w:color="auto"/>
+          <w:left w:val="none" w:sz="0" w:space="0" w:color="auto"/>
+          <w:bottom w:val="none" w:sz="0" w:space="0" w:color="auto"/>
+          <w:right w:val="none" w:sz="0" w:space="0" w:color="auto"/>
+          <w:insideH w:val="none" w:sz="0" w:space="0" w:color="auto"/>
+          <w:insideV w:val="none" w:sz="0" w:space="0" w:color="auto"/>
         </w:tblBorders>
         <w:tblLook w:val="04A0" w:firstRow="1" w:lastRow="0" w:firstColumn="1" w:lastColumn="0" w:noHBand="0" w:noVBand="1"/>
       </w:tblPr>
@@ -60,157 +64,6 @@
               <w:ind w:left="-385" w:right="-112"/>
               <w:jc w:val="center"/>
             </w:pPr>
-            <w:r>
-              <w:rPr>
-                <w:rFonts w:ascii="Lucida Calligraphy" w:hAnsi="Lucida Calligraphy"/>
-                <w:noProof/>
-                <w:color w:val="4472C4" w:themeColor="accent1"/>
-                <w:sz w:val="72"/>
-                <w:szCs w:val="72"/>
-                <w14:glow w14:rad="63500">
-                  <w14:schemeClr w14:val="accent1">
-                    <w14:alpha w14:val="60000"/>
-                    <w14:satMod w14:val="175000"/>
-                  </w14:schemeClr>
-                </w14:glow>
-                <w14:shadow w14:blurRad="38100" w14:dist="25400" w14:dir="5400000" w14:sx="100000" w14:sy="100000" w14:kx="0" w14:ky="0" w14:algn="ctr">
-                  <w14:srgbClr w14:val="6E747A">
-                    <w14:alpha w14:val="57000"/>
-                  </w14:srgbClr>
-                </w14:shadow>
-                <w14:textOutline w14:w="0" w14:cap="flat" w14:cmpd="sng" w14:algn="ctr">
-                  <w14:noFill/>
-                  <w14:prstDash w14:val="solid"/>
-                  <w14:round/>
-                </w14:textOutline>
-              </w:rPr>
-              <mc:AlternateContent>
-                <mc:Choice Requires="wps">
-                  <w:drawing>
-                    <wp:anchor distT="0" distB="0" distL="114300" distR="114300" simplePos="0" relativeHeight="251659264" behindDoc="0" locked="0" layoutInCell="1" allowOverlap="1" wp14:anchorId="05E405B8" wp14:editId="55ADFB9F">
-                      <wp:simplePos x="0" y="0"/>
-                      <wp:positionH relativeFrom="column">
-                        <wp:posOffset>393119</wp:posOffset>
-                      </wp:positionH>
-                      <wp:positionV relativeFrom="paragraph">
-                        <wp:posOffset>90170</wp:posOffset>
-                      </wp:positionV>
-                      <wp:extent cx="4017010" cy="914400"/>
-                      <wp:effectExtent l="0" t="0" r="8890" b="12700"/>
-                      <wp:wrapNone/>
-                      <wp:docPr id="1" name="Rounded Rectangle 1"/>
-                      <wp:cNvGraphicFramePr/>
-                      <a:graphic xmlns:a="http://schemas.openxmlformats.org/drawingml/2006/main">
-                        <a:graphicData uri="http://schemas.microsoft.com/office/word/2010/wordprocessingShape">
-                          <wps:wsp>
-                            <wps:cNvSpPr/>
-                            <wps:spPr>
-                              <a:xfrm>
-                                <a:off x="0" y="0"/>
-                                <a:ext cx="4017010" cy="914400"/>
-                              </a:xfrm>
-                              <a:prstGeom prst="roundRect">
-                                <a:avLst/>
-                              </a:prstGeom>
-                              <a:solidFill>
-                                <a:srgbClr val="FFC000"/>
-                              </a:solidFill>
-                            </wps:spPr>
-                            <wps:style>
-                              <a:lnRef idx="2">
-                                <a:schemeClr val="dk1">
-                                  <a:shade val="50000"/>
-                                </a:schemeClr>
-                              </a:lnRef>
-                              <a:fillRef idx="1">
-                                <a:schemeClr val="dk1"/>
-                              </a:fillRef>
-                              <a:effectRef idx="0">
-                                <a:schemeClr val="dk1"/>
-                              </a:effectRef>
-                              <a:fontRef idx="minor">
-                                <a:schemeClr val="lt1"/>
-                              </a:fontRef>
-                            </wps:style>
-                            <wps:txbx>
-                              <w:txbxContent>
-                                <w:p>
-                                  <w:pPr>
-                                    <w:jc w:val="center"/>
-                                    <w:rPr>
-                                      <w:rFonts w:ascii="Chalkboard SE" w:hAnsi="Chalkboard SE"/>
-                                      <w:color w:val="833C0B" w:themeColor="accent2" w:themeShade="80"/>
-                                      <w:lang w:val="en-US"/>
-                                    </w:rPr>
-                                  </w:pPr>
-                                  <w:r>
-                                    <w:rPr>
-                                      <w:rFonts w:ascii="Chalkboard SE" w:hAnsi="Chalkboard SE"/>
-                                      <w:b/>
-                                      <w:bCs/>
-                                      <w:i/>
-                                      <w:iCs/>
-                                      <w:color w:val="833C0B" w:themeColor="accent2" w:themeShade="80"/>
-                                      <w:lang w:val="en-US"/>
-                                    </w:rPr>
-                                    <w:t xml:space="preserve">Hope you </w:t>
-                                  </w:r>
-                                </w:p>
-                              </w:txbxContent>
-                            </wps:txbx>
-                            <wps:bodyPr rot="0" spcFirstLastPara="0" vertOverflow="overflow" horzOverflow="overflow" vert="horz" wrap="square" lIns="91440" tIns="45720" rIns="91440" bIns="45720" numCol="1" spcCol="0" rtlCol="0" fromWordArt="0" anchor="ctr" anchorCtr="0" forceAA="0" compatLnSpc="1">
-                              <a:prstTxWarp prst="textNoShape">
-                                <a:avLst/>
-                              </a:prstTxWarp>
-                              <a:noAutofit/>
-                            </wps:bodyPr>
-                          </wps:wsp>
-                        </a:graphicData>
-                      </a:graphic>
-                      <wp14:sizeRelH relativeFrom="margin">
-                        <wp14:pctWidth>0</wp14:pctWidth>
-                      </wp14:sizeRelH>
-                      <wp14:sizeRelV relativeFrom="margin">
-                        <wp14:pctHeight>0</wp14:pctHeight>
-                      </wp14:sizeRelV>
-                    </wp:anchor>
-                  </w:drawing>
-                </mc:Choice>
-                <mc:Fallback>
-                  <w:pict>
-                    <v:roundrect w14:anchorId="05E405B8" id="Rounded Rectangle 1" o:spid="_x0000_s1026" style="position:absolute;left:0;text-align:left;margin-left:30.95pt;margin-top:7.1pt;width:316.3pt;height:1in;z-index:251659264;visibility:visible;mso-wrap-style:square;mso-width-percent:0;mso-height-percent:0;mso-wrap-distance-left:9pt;mso-wrap-distance-top:0;mso-wrap-distance-right:9pt;mso-wrap-distance-bottom:0;mso-position-horizontal:absolute;mso-position-horizontal-relative:text;mso-position-vertical:absolute;mso-position-vertical-relative:text;mso-width-percent:0;mso-height-percent:0;mso-width-relative:margin;mso-height-relative:margin;v-text-anchor:middle" arcsize="10923f" o:gfxdata="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" fillcolor="#ffc000" strokecolor="black [1600]" strokeweight="1pt">
-                      <v:stroke joinstyle="miter"/>
-                      <v:textbox>
-                        <w:txbxContent>
-                          <w:p>
-                            <w:pPr>
-                              <w:jc w:val="center"/>
-                              <w:rPr>
-                                <w:rFonts w:ascii="Chalkboard SE" w:hAnsi="Chalkboard SE"/>
-                                <w:color w:val="833C0B" w:themeColor="accent2" w:themeShade="80"/>
-                                <w:lang w:val="en-US"/>
-                              </w:rPr>
-                            </w:pPr>
-                            <w:r>
-                              <w:rPr>
-                                <w:rFonts w:ascii="Chalkboard SE" w:hAnsi="Chalkboard SE"/>
-                                <w:b/>
-                                <w:bCs/>
-                                <w:i/>
-                                <w:iCs/>
-                                <w:color w:val="833C0B" w:themeColor="accent2" w:themeShade="80"/>
-                                <w:lang w:val="en-US"/>
-                              </w:rPr>
-                              <w:t xml:space="preserve">Hope you </w:t>
-                            </w:r>
-                          </w:p>
-                        </w:txbxContent>
-                      </v:textbox>
-                    </v:roundrect>
-                  </w:pict>
-                </mc:Fallback>
-              </mc:AlternateContent>
-            </w:r>
           </w:p>
           <w:p>
             <w:pPr>
@@ -446,14 +299,241 @@
                   <w14:round/>
                 </w14:textOutline>
               </w:rPr>
+              <mc:AlternateContent>
+                <mc:Choice Requires="wps">
+                  <w:drawing>
+                    <wp:anchor distT="0" distB="0" distL="114300" distR="114300" simplePos="0" relativeHeight="251659264" behindDoc="0" locked="0" layoutInCell="1" allowOverlap="1" wp14:anchorId="05E405B8" wp14:editId="0FDD9C0E">
+                      <wp:simplePos x="0" y="0"/>
+                      <wp:positionH relativeFrom="column">
+                        <wp:posOffset>256284</wp:posOffset>
+                      </wp:positionH>
+                      <wp:positionV relativeFrom="paragraph">
+                        <wp:posOffset>276225</wp:posOffset>
+                      </wp:positionV>
+                      <wp:extent cx="4017010" cy="914400"/>
+                      <wp:effectExtent l="0" t="0" r="8890" b="12700"/>
+                      <wp:wrapNone/>
+                      <wp:docPr id="1" name="Rounded Rectangle 1"/>
+                      <wp:cNvGraphicFramePr/>
+                      <a:graphic xmlns:a="http://schemas.openxmlformats.org/drawingml/2006/main">
+                        <a:graphicData uri="http://schemas.microsoft.com/office/word/2010/wordprocessingShape">
+                          <wps:wsp>
+                            <wps:cNvSpPr/>
+                            <wps:spPr>
+                              <a:xfrm>
+                                <a:off x="0" y="0"/>
+                                <a:ext cx="4017010" cy="914400"/>
+                              </a:xfrm>
+                              <a:prstGeom prst="roundRect">
+                                <a:avLst/>
+                              </a:prstGeom>
+                              <a:solidFill>
+                                <a:srgbClr val="FFC000"/>
+                              </a:solidFill>
+                            </wps:spPr>
+                            <wps:style>
+                              <a:lnRef idx="2">
+                                <a:schemeClr val="dk1">
+                                  <a:shade val="50000"/>
+                                </a:schemeClr>
+                              </a:lnRef>
+                              <a:fillRef idx="1">
+                                <a:schemeClr val="dk1"/>
+                              </a:fillRef>
+                              <a:effectRef idx="0">
+                                <a:schemeClr val="dk1"/>
+                              </a:effectRef>
+                              <a:fontRef idx="minor">
+                                <a:schemeClr val="lt1"/>
+                              </a:fontRef>
+                            </wps:style>
+                            <wps:txbx>
+                              <w:txbxContent>
+                                <w:p>
+                                  <w:pPr>
+                                    <w:jc w:val="center"/>
+                                    <w:rPr>
+                                      <w:rFonts w:ascii="Arial" w:eastAsia="Times New Roman" w:hAnsi="Arial" w:cs="Arial"/>
+                                      <w:i/>
+                                      <w:iCs/>
+                                      <w:color w:val="000000"/>
+                                      <w:sz w:val="21"/>
+                                      <w:szCs w:val="21"/>
+                                      <w:lang w:eastAsia="en-GB"/>
+                                    </w:rPr>
+                                  </w:pPr>
+                                  <w:r>
+                                    <w:rPr>
+                                      <w:rFonts w:ascii="Arial" w:eastAsia="Times New Roman" w:hAnsi="Arial" w:cs="Arial"/>
+                                      <w:i/>
+                                      <w:iCs/>
+                                      <w:color w:val="000000"/>
+                                      <w:lang w:eastAsia="en-GB"/>
+                                    </w:rPr>
+                                    <w:t>Hi Shubham, this is just a dose of d</w:t>
+                                  </w:r>
+                                  <w:r>
+                                    <w:rPr>
+                                      <w:rFonts w:ascii="Arial" w:eastAsia="Times New Roman" w:hAnsi="Arial" w:cs="Arial"/>
+                                      <w:i/>
+                                      <w:iCs/>
+                                      <w:color w:val="000000"/>
+                                      <w:lang w:eastAsia="en-GB"/>
+                                    </w:rPr>
+                                    <w:t>aily motivation to encourage and inspire you to be all that you can be. Reading a quote daily can change the direction of your entire day!</w:t>
+                                  </w:r>
+                                  <w:r>
+                                    <w:rPr>
+                                      <w:rFonts w:ascii="Arial" w:eastAsia="Times New Roman" w:hAnsi="Arial" w:cs="Arial"/>
+                                      <w:color w:val="000000"/>
+                                      <w:lang w:eastAsia="en-GB"/>
+                                    </w:rPr>
+                                    <w:t> </w:t>
+                                  </w:r>
+                                  <w:r>
+                                    <w:rPr>
+                                      <w:rFonts w:ascii="dejavu serif" w:eastAsia="Times New Roman" w:hAnsi="dejavu serif" w:cs="Times New Roman"/>
+                                      <w:color w:val="000000"/>
+                                      <w:lang w:eastAsia="en-GB"/>
+                                    </w:rPr>
+                                    <w:br/>
+                                  </w:r>
+                                </w:p>
+                                <w:p>
+                                  <w:pPr>
+                                    <w:jc w:val="center"/>
+                                    <w:rPr>
+                                      <w:rFonts w:ascii="Chalkboard SE" w:hAnsi="Chalkboard SE"/>
+                                      <w:color w:val="833C0B" w:themeColor="accent2" w:themeShade="80"/>
+                                      <w:lang w:val="en-US"/>
+                                    </w:rPr>
+                                  </w:pPr>
+                                </w:p>
+                              </w:txbxContent>
+                            </wps:txbx>
+                            <wps:bodyPr rot="0" spcFirstLastPara="0" vertOverflow="overflow" horzOverflow="overflow" vert="horz" wrap="square" lIns="91440" tIns="45720" rIns="91440" bIns="45720" numCol="1" spcCol="0" rtlCol="0" fromWordArt="0" anchor="ctr" anchorCtr="0" forceAA="0" compatLnSpc="1">
+                              <a:prstTxWarp prst="textNoShape">
+                                <a:avLst/>
+                              </a:prstTxWarp>
+                              <a:noAutofit/>
+                            </wps:bodyPr>
+                          </wps:wsp>
+                        </a:graphicData>
+                      </a:graphic>
+                      <wp14:sizeRelH relativeFrom="margin">
+                        <wp14:pctWidth>0</wp14:pctWidth>
+                      </wp14:sizeRelH>
+                      <wp14:sizeRelV relativeFrom="margin">
+                        <wp14:pctHeight>0</wp14:pctHeight>
+                      </wp14:sizeRelV>
+                    </wp:anchor>
+                  </w:drawing>
+                </mc:Choice>
+                <mc:Fallback>
+                  <w:pict>
+                    <v:roundrect w14:anchorId="05E405B8" id="Rounded Rectangle 1" o:spid="_x0000_s1026" style="position:absolute;left:0;text-align:left;margin-left:20.2pt;margin-top:21.75pt;width:316.3pt;height:1in;z-index:251659264;visibility:visible;mso-wrap-style:square;mso-width-percent:0;mso-height-percent:0;mso-wrap-distance-left:9pt;mso-wrap-distance-top:0;mso-wrap-distance-right:9pt;mso-wrap-distance-bottom:0;mso-position-horizontal:absolute;mso-position-horizontal-relative:text;mso-position-vertical:absolute;mso-position-vertical-relative:text;mso-width-percent:0;mso-height-percent:0;mso-width-relative:margin;mso-height-relative:margin;v-text-anchor:middle" arcsize="10923f" o:gfxdata="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" fillcolor="#ffc000" strokecolor="black [1600]" strokeweight="1pt">
+                      <v:stroke joinstyle="miter"/>
+                      <v:textbox>
+                        <w:txbxContent>
+                          <w:p>
+                            <w:pPr>
+                              <w:jc w:val="center"/>
+                              <w:rPr>
+                                <w:rFonts w:ascii="Arial" w:eastAsia="Times New Roman" w:hAnsi="Arial" w:cs="Arial"/>
+                                <w:i/>
+                                <w:iCs/>
+                                <w:color w:val="000000"/>
+                                <w:sz w:val="21"/>
+                                <w:szCs w:val="21"/>
+                                <w:lang w:eastAsia="en-GB"/>
+                              </w:rPr>
+                            </w:pPr>
+                            <w:r>
+                              <w:rPr>
+                                <w:rFonts w:ascii="Arial" w:eastAsia="Times New Roman" w:hAnsi="Arial" w:cs="Arial"/>
+                                <w:i/>
+                                <w:iCs/>
+                                <w:color w:val="000000"/>
+                                <w:lang w:eastAsia="en-GB"/>
+                              </w:rPr>
+                              <w:t>Hi Shubham, this is just a dose of d</w:t>
+                            </w:r>
+                            <w:r>
+                              <w:rPr>
+                                <w:rFonts w:ascii="Arial" w:eastAsia="Times New Roman" w:hAnsi="Arial" w:cs="Arial"/>
+                                <w:i/>
+                                <w:iCs/>
+                                <w:color w:val="000000"/>
+                                <w:lang w:eastAsia="en-GB"/>
+                              </w:rPr>
+                              <w:t>aily motivation to encourage and inspire you to be all that you can be. Reading a quote daily can change the direction of your entire day!</w:t>
+                            </w:r>
+                            <w:r>
+                              <w:rPr>
+                                <w:rFonts w:ascii="Arial" w:eastAsia="Times New Roman" w:hAnsi="Arial" w:cs="Arial"/>
+                                <w:color w:val="000000"/>
+                                <w:lang w:eastAsia="en-GB"/>
+                              </w:rPr>
+                              <w:t> </w:t>
+                            </w:r>
+                            <w:r>
+                              <w:rPr>
+                                <w:rFonts w:ascii="dejavu serif" w:eastAsia="Times New Roman" w:hAnsi="dejavu serif" w:cs="Times New Roman"/>
+                                <w:color w:val="000000"/>
+                                <w:lang w:eastAsia="en-GB"/>
+                              </w:rPr>
+                              <w:br/>
+                            </w:r>
+                          </w:p>
+                          <w:p>
+                            <w:pPr>
+                              <w:jc w:val="center"/>
+                              <w:rPr>
+                                <w:rFonts w:ascii="Chalkboard SE" w:hAnsi="Chalkboard SE"/>
+                                <w:color w:val="833C0B" w:themeColor="accent2" w:themeShade="80"/>
+                                <w:lang w:val="en-US"/>
+                              </w:rPr>
+                            </w:pPr>
+                          </w:p>
+                        </w:txbxContent>
+                      </v:textbox>
+                    </v:roundrect>
+                  </w:pict>
+                </mc:Fallback>
+              </mc:AlternateContent>
+            </w:r>
+            <w:r>
+              <w:rPr>
+                <w:rFonts w:ascii="Lucida Calligraphy" w:hAnsi="Lucida Calligraphy"/>
+                <w:noProof/>
+                <w:color w:val="4472C4" w:themeColor="accent1"/>
+                <w:sz w:val="72"/>
+                <w:szCs w:val="72"/>
+                <w14:glow w14:rad="63500">
+                  <w14:schemeClr w14:val="accent1">
+                    <w14:alpha w14:val="60000"/>
+                    <w14:satMod w14:val="175000"/>
+                  </w14:schemeClr>
+                </w14:glow>
+                <w14:shadow w14:blurRad="38100" w14:dist="25400" w14:dir="5400000" w14:sx="100000" w14:sy="100000" w14:kx="0" w14:ky="0" w14:algn="ctr">
+                  <w14:srgbClr w14:val="6E747A">
+                    <w14:alpha w14:val="57000"/>
+                  </w14:srgbClr>
+                </w14:shadow>
+                <w14:textOutline w14:w="0" w14:cap="flat" w14:cmpd="sng" w14:algn="ctr">
+                  <w14:noFill/>
+                  <w14:prstDash w14:val="solid"/>
+                  <w14:round/>
+                </w14:textOutline>
+              </w:rPr>
               <w:drawing>
-                <wp:anchor distT="0" distB="0" distL="114300" distR="114300" simplePos="0" relativeHeight="251660288" behindDoc="0" locked="0" layoutInCell="1" allowOverlap="1" wp14:anchorId="26672FFF" wp14:editId="41AFF090">
+                <wp:anchor distT="0" distB="0" distL="114300" distR="114300" simplePos="0" relativeHeight="251660288" behindDoc="0" locked="0" layoutInCell="1" allowOverlap="1" wp14:anchorId="26672FFF" wp14:editId="5D16F445">
                   <wp:simplePos x="0" y="0"/>
                   <wp:positionH relativeFrom="column">
-                    <wp:posOffset>675005</wp:posOffset>
+                    <wp:posOffset>677991</wp:posOffset>
                   </wp:positionH>
                   <wp:positionV relativeFrom="paragraph">
-                    <wp:posOffset>1419995</wp:posOffset>
+                    <wp:posOffset>1421157</wp:posOffset>
                   </wp:positionV>
                   <wp:extent cx="3251200" cy="3251200"/>
                   <wp:effectExtent l="0" t="0" r="0" b="0"/>
@@ -505,73 +585,6 @@
             <w:r>
               <w:rPr>
                 <w:rFonts w:ascii="Lucida Calligraphy" w:hAnsi="Lucida Calligraphy"/>
-                <w:noProof/>
-                <w:color w:val="4472C4" w:themeColor="accent1"/>
-                <w:sz w:val="72"/>
-                <w:szCs w:val="72"/>
-              </w:rPr>
-              <w:drawing>
-                <wp:anchor distT="0" distB="0" distL="114300" distR="114300" simplePos="0" relativeHeight="251661312" behindDoc="1" locked="0" layoutInCell="1" allowOverlap="1" wp14:anchorId="15CE5753" wp14:editId="4D3AF950">
-                  <wp:simplePos x="0" y="0"/>
-                  <wp:positionH relativeFrom="column">
-                    <wp:posOffset>-171450</wp:posOffset>
-                  </wp:positionH>
-                  <wp:positionV relativeFrom="paragraph">
-                    <wp:posOffset>962755</wp:posOffset>
-                  </wp:positionV>
-                  <wp:extent cx="5009745" cy="5009745"/>
-                  <wp:effectExtent l="0" t="0" r="0" b="0"/>
-                  <wp:wrapNone/>
-                  <wp:docPr id="5" name="Graphic 5"/>
-                  <wp:cNvGraphicFramePr>
-                    <a:graphicFrameLocks xmlns:a="http://schemas.openxmlformats.org/drawingml/2006/main" noChangeAspect="1"/>
-                  </wp:cNvGraphicFramePr>
-                  <a:graphic xmlns:a="http://schemas.openxmlformats.org/drawingml/2006/main">
-                    <a:graphicData uri="http://schemas.openxmlformats.org/drawingml/2006/picture">
-                      <pic:pic xmlns:pic="http://schemas.openxmlformats.org/drawingml/2006/picture">
-                        <pic:nvPicPr>
-                          <pic:cNvPr id="5" name="Graphic 5"/>
-                          <pic:cNvPicPr/>
-                        </pic:nvPicPr>
-                        <pic:blipFill>
-                          <a:blip r:embed="rId7">
-                            <a:extLst>
-                              <a:ext uri="{28A0092B-C50C-407E-A947-70E740481C1C}">
-                                <a14:useLocalDpi xmlns:a14="http://schemas.microsoft.com/office/drawing/2010/main" val="0"/>
-                              </a:ext>
-                              <a:ext uri="{96DAC541-7B7A-43D3-8B79-37D633B846F1}">
-                                <asvg:svgBlip xmlns:asvg="http://schemas.microsoft.com/office/drawing/2016/SVG/main" r:embed="rId8"/>
-                              </a:ext>
-                            </a:extLst>
-                          </a:blip>
-                          <a:stretch>
-                            <a:fillRect/>
-                          </a:stretch>
-                        </pic:blipFill>
-                        <pic:spPr>
-                          <a:xfrm>
-                            <a:off x="0" y="0"/>
-                            <a:ext cx="5009745" cy="5009745"/>
-                          </a:xfrm>
-                          <a:prstGeom prst="rect">
-                            <a:avLst/>
-                          </a:prstGeom>
-                        </pic:spPr>
-                      </pic:pic>
-                    </a:graphicData>
-                  </a:graphic>
-                  <wp14:sizeRelH relativeFrom="page">
-                    <wp14:pctWidth>0</wp14:pctWidth>
-                  </wp14:sizeRelH>
-                  <wp14:sizeRelV relativeFrom="page">
-                    <wp14:pctHeight>0</wp14:pctHeight>
-                  </wp14:sizeRelV>
-                </wp:anchor>
-              </w:drawing>
-            </w:r>
-            <w:r>
-              <w:rPr>
-                <w:rFonts w:ascii="Lucida Calligraphy" w:hAnsi="Lucida Calligraphy"/>
                 <w:color w:val="4472C4" w:themeColor="accent1"/>
                 <w:sz w:val="72"/>
                 <w:szCs w:val="72"/>
@@ -636,7 +649,7 @@
                           <pic:cNvPicPr/>
                         </pic:nvPicPr>
                         <pic:blipFill>
-                          <a:blip r:embed="rId9" cstate="print">
+                          <a:blip r:embed="rId7" cstate="print">
                             <a:extLst>
                               <a:ext uri="{28A0092B-C50C-407E-A947-70E740481C1C}">
                                 <a14:useLocalDpi xmlns:a14="http://schemas.microsoft.com/office/drawing/2010/main" val="0"/>
@@ -778,7 +791,7 @@
                 <w:szCs w:val="21"/>
               </w:rPr>
             </w:pPr>
-            <w:hyperlink r:id="rId10" w:history="1">
+            <w:hyperlink r:id="rId8" w:history="1">
               <w:r>
                 <w:rPr>
                   <w:rStyle w:val="Hyperlink"/>
@@ -873,14 +886,14 @@
         <v:path o:extrusionok="f" gradientshapeok="t" o:connecttype="rect"/>
         <o:lock v:ext="edit" aspectratio="t"/>
       </v:shapetype>
-      <v:shape id="_x0000_i1046" type="#_x0000_t75" style="width:60.5pt;height:43.65pt;visibility:visible;mso-wrap-style:square" o:bullet="t">
+      <v:shape id="_x0000_i1062" type="#_x0000_t75" style="width:60.5pt;height:43.65pt;visibility:visible;mso-wrap-style:square" o:bullet="t">
         <v:imagedata r:id="rId1" o:title=""/>
       </v:shape>
     </w:pict>
   </w:numPicBullet>
   <w:numPicBullet w:numPicBulletId="1">
     <w:pict>
-      <v:shape id="_x0000_i1047" type="#_x0000_t75" style="width:799.65pt;height:567.55pt;visibility:visible;mso-wrap-style:square" o:bullet="t">
+      <v:shape id="_x0000_i1063" type="#_x0000_t75" style="width:799.65pt;height:567.55pt;visibility:visible;mso-wrap-style:square" o:bullet="t">
         <v:imagedata r:id="rId2" o:title=""/>
       </v:shape>
     </w:pict>
@@ -1649,6 +1662,22 @@
       <w:shd w:val="clear" w:color="auto" w:fill="E1DFDD"/>
     </w:rPr>
   </w:style>
+  <w:style w:type="character" w:styleId="Emphasis">
+    <w:name w:val="Emphasis"/>
+    <w:basedOn w:val="DefaultParagraphFont"/>
+    <w:uiPriority w:val="20"/>
+    <w:qFormat/>
+    <w:rsid w:val="00791AC3"/>
+    <w:rPr>
+      <w:i/>
+      <w:iCs/>
+    </w:rPr>
+  </w:style>
+  <w:style w:type="character" w:customStyle="1" w:styleId="apple-converted-space">
+    <w:name w:val="apple-converted-space"/>
+    <w:basedOn w:val="DefaultParagraphFont"/>
+    <w:rsid w:val="00791AC3"/>
+  </w:style>
 </w:styles>
 </file>
 

</xml_diff>

<commit_message>
Add Shubham's card outline
</commit_message>
<xml_diff>
--- a/magic_window/0ba3de5f-c112-4790-aa1f-5c7f3ceda40a/card_inside.docx
+++ b/magic_window/0ba3de5f-c112-4790-aa1f-5c7f3ceda40a/card_inside.docx
@@ -271,86 +271,6 @@
                 </w14:glow>
               </w:rPr>
             </w:pPr>
-            <w:r>
-              <w:rPr>
-                <w:rFonts w:ascii="Lucida Calligraphy" w:hAnsi="Lucida Calligraphy"/>
-                <w:noProof/>
-                <w:color w:val="4472C4" w:themeColor="accent1"/>
-                <w:sz w:val="72"/>
-                <w:szCs w:val="72"/>
-                <w14:glow w14:rad="63500">
-                  <w14:schemeClr w14:val="accent1">
-                    <w14:alpha w14:val="60000"/>
-                    <w14:satMod w14:val="175000"/>
-                  </w14:schemeClr>
-                </w14:glow>
-                <w14:shadow w14:blurRad="38100" w14:dist="25400" w14:dir="5400000" w14:sx="100000" w14:sy="100000" w14:kx="0" w14:ky="0" w14:algn="ctr">
-                  <w14:srgbClr w14:val="6E747A">
-                    <w14:alpha w14:val="57000"/>
-                  </w14:srgbClr>
-                </w14:shadow>
-                <w14:textOutline w14:w="0" w14:cap="flat" w14:cmpd="sng" w14:algn="ctr">
-                  <w14:noFill/>
-                  <w14:prstDash w14:val="solid"/>
-                  <w14:round/>
-                </w14:textOutline>
-              </w:rPr>
-              <w:drawing>
-                <wp:anchor distT="0" distB="0" distL="114300" distR="114300" simplePos="0" relativeHeight="251660288" behindDoc="0" locked="0" layoutInCell="1" allowOverlap="1" wp14:anchorId="26672FFF" wp14:editId="10CB95A2">
-                  <wp:simplePos x="0" y="0"/>
-                  <wp:positionH relativeFrom="column">
-                    <wp:posOffset>677545</wp:posOffset>
-                  </wp:positionH>
-                  <wp:positionV relativeFrom="paragraph">
-                    <wp:posOffset>1421130</wp:posOffset>
-                  </wp:positionV>
-                  <wp:extent cx="3251200" cy="3251200"/>
-                  <wp:effectExtent l="0" t="0" r="0" b="0"/>
-                  <wp:wrapNone/>
-                  <wp:docPr id="2" name="Picture 2"/>
-                  <wp:cNvGraphicFramePr>
-                    <a:graphicFrameLocks xmlns:a="http://schemas.openxmlformats.org/drawingml/2006/main" noChangeAspect="1"/>
-                  </wp:cNvGraphicFramePr>
-                  <a:graphic xmlns:a="http://schemas.openxmlformats.org/drawingml/2006/main">
-                    <a:graphicData uri="http://schemas.openxmlformats.org/drawingml/2006/picture">
-                      <pic:pic xmlns:pic="http://schemas.openxmlformats.org/drawingml/2006/picture">
-                        <pic:nvPicPr>
-                          <pic:cNvPr id="2" name="Picture 2"/>
-                          <pic:cNvPicPr/>
-                        </pic:nvPicPr>
-                        <pic:blipFill>
-                          <a:blip r:embed="rId6">
-                            <a:extLst>
-                              <a:ext uri="{28A0092B-C50C-407E-A947-70E740481C1C}">
-                                <a14:useLocalDpi xmlns:a14="http://schemas.microsoft.com/office/drawing/2010/main" val="0"/>
-                              </a:ext>
-                            </a:extLst>
-                          </a:blip>
-                          <a:stretch>
-                            <a:fillRect/>
-                          </a:stretch>
-                        </pic:blipFill>
-                        <pic:spPr>
-                          <a:xfrm>
-                            <a:off x="0" y="0"/>
-                            <a:ext cx="3251200" cy="3251200"/>
-                          </a:xfrm>
-                          <a:prstGeom prst="rect">
-                            <a:avLst/>
-                          </a:prstGeom>
-                        </pic:spPr>
-                      </pic:pic>
-                    </a:graphicData>
-                  </a:graphic>
-                  <wp14:sizeRelH relativeFrom="page">
-                    <wp14:pctWidth>0</wp14:pctWidth>
-                  </wp14:sizeRelH>
-                  <wp14:sizeRelV relativeFrom="page">
-                    <wp14:pctHeight>0</wp14:pctHeight>
-                  </wp14:sizeRelV>
-                </wp:anchor>
-              </w:drawing>
-            </w:r>
             <w:r>
               <w:rPr>
                 <w:rFonts w:ascii="Lucida Calligraphy" w:hAnsi="Lucida Calligraphy"/>
@@ -522,7 +442,17 @@
                                 <w:color w:val="000000"/>
                                 <w:lang w:eastAsia="en-GB"/>
                               </w:rPr>
-                              <w:t>Hi Shubham, this is just a dose of daily motivation to encourage and inspire you to be all that you can be. Reading a quote daily can change the direction of your entire day!</w:t>
+                              <w:t>Hi Shubham, this is just a dose of d</w:t>
+                            </w:r>
+                            <w:r>
+                              <w:rPr>
+                                <w:rFonts w:ascii="Arial" w:eastAsia="Times New Roman" w:hAnsi="Arial" w:cs="Arial"/>
+                                <w:i/>
+                                <w:iCs/>
+                                <w:color w:val="000000"/>
+                                <w:lang w:eastAsia="en-GB"/>
+                              </w:rPr>
+                              <w:t>aily motivation to encourage and inspire you to be all that you can be. Reading a quote daily can change the direction of your entire day!</w:t>
                             </w:r>
                             <w:r>
                               <w:rPr>
@@ -557,6 +487,86 @@
                   </w:pict>
                 </mc:Fallback>
               </mc:AlternateContent>
+            </w:r>
+            <w:r>
+              <w:rPr>
+                <w:rFonts w:ascii="Lucida Calligraphy" w:hAnsi="Lucida Calligraphy"/>
+                <w:noProof/>
+                <w:color w:val="4472C4" w:themeColor="accent1"/>
+                <w:sz w:val="72"/>
+                <w:szCs w:val="72"/>
+                <w14:glow w14:rad="63500">
+                  <w14:schemeClr w14:val="accent1">
+                    <w14:alpha w14:val="60000"/>
+                    <w14:satMod w14:val="175000"/>
+                  </w14:schemeClr>
+                </w14:glow>
+                <w14:shadow w14:blurRad="38100" w14:dist="25400" w14:dir="5400000" w14:sx="100000" w14:sy="100000" w14:kx="0" w14:ky="0" w14:algn="ctr">
+                  <w14:srgbClr w14:val="6E747A">
+                    <w14:alpha w14:val="57000"/>
+                  </w14:srgbClr>
+                </w14:shadow>
+                <w14:textOutline w14:w="0" w14:cap="flat" w14:cmpd="sng" w14:algn="ctr">
+                  <w14:noFill/>
+                  <w14:prstDash w14:val="solid"/>
+                  <w14:round/>
+                </w14:textOutline>
+              </w:rPr>
+              <w:drawing>
+                <wp:anchor distT="0" distB="0" distL="114300" distR="114300" simplePos="0" relativeHeight="251660288" behindDoc="0" locked="0" layoutInCell="1" allowOverlap="1" wp14:anchorId="26672FFF" wp14:editId="2FCBDB82">
+                  <wp:simplePos x="0" y="0"/>
+                  <wp:positionH relativeFrom="column">
+                    <wp:posOffset>677991</wp:posOffset>
+                  </wp:positionH>
+                  <wp:positionV relativeFrom="paragraph">
+                    <wp:posOffset>1421157</wp:posOffset>
+                  </wp:positionV>
+                  <wp:extent cx="3251200" cy="3251200"/>
+                  <wp:effectExtent l="0" t="0" r="0" b="0"/>
+                  <wp:wrapNone/>
+                  <wp:docPr id="2" name="Picture 2"/>
+                  <wp:cNvGraphicFramePr>
+                    <a:graphicFrameLocks xmlns:a="http://schemas.openxmlformats.org/drawingml/2006/main" noChangeAspect="1"/>
+                  </wp:cNvGraphicFramePr>
+                  <a:graphic xmlns:a="http://schemas.openxmlformats.org/drawingml/2006/main">
+                    <a:graphicData uri="http://schemas.openxmlformats.org/drawingml/2006/picture">
+                      <pic:pic xmlns:pic="http://schemas.openxmlformats.org/drawingml/2006/picture">
+                        <pic:nvPicPr>
+                          <pic:cNvPr id="2" name="Picture 2"/>
+                          <pic:cNvPicPr/>
+                        </pic:nvPicPr>
+                        <pic:blipFill>
+                          <a:blip r:embed="rId6">
+                            <a:extLst>
+                              <a:ext uri="{28A0092B-C50C-407E-A947-70E740481C1C}">
+                                <a14:useLocalDpi xmlns:a14="http://schemas.microsoft.com/office/drawing/2010/main" val="0"/>
+                              </a:ext>
+                            </a:extLst>
+                          </a:blip>
+                          <a:stretch>
+                            <a:fillRect/>
+                          </a:stretch>
+                        </pic:blipFill>
+                        <pic:spPr>
+                          <a:xfrm>
+                            <a:off x="0" y="0"/>
+                            <a:ext cx="3251200" cy="3251200"/>
+                          </a:xfrm>
+                          <a:prstGeom prst="rect">
+                            <a:avLst/>
+                          </a:prstGeom>
+                        </pic:spPr>
+                      </pic:pic>
+                    </a:graphicData>
+                  </a:graphic>
+                  <wp14:sizeRelH relativeFrom="page">
+                    <wp14:pctWidth>0</wp14:pctWidth>
+                  </wp14:sizeRelH>
+                  <wp14:sizeRelV relativeFrom="page">
+                    <wp14:pctHeight>0</wp14:pctHeight>
+                  </wp14:sizeRelV>
+                </wp:anchor>
+              </w:drawing>
             </w:r>
             <w:r>
               <w:rPr>
@@ -862,14 +872,14 @@
         <v:path o:extrusionok="f" gradientshapeok="t" o:connecttype="rect"/>
         <o:lock v:ext="edit" aspectratio="t"/>
       </v:shapetype>
-      <v:shape id="_x0000_i1100" type="#_x0000_t75" style="width:60.5pt;height:43.65pt;visibility:visible;mso-wrap-style:square" o:bullet="t">
+      <v:shape id="_x0000_i1134" type="#_x0000_t75" style="width:60.5pt;height:43.65pt;visibility:visible;mso-wrap-style:square" o:bullet="t">
         <v:imagedata r:id="rId1" o:title=""/>
       </v:shape>
     </w:pict>
   </w:numPicBullet>
   <w:numPicBullet w:numPicBulletId="1">
     <w:pict>
-      <v:shape id="_x0000_i1101" type="#_x0000_t75" style="width:799.65pt;height:567.55pt;visibility:visible;mso-wrap-style:square" o:bullet="t">
+      <v:shape id="_x0000_i1135" type="#_x0000_t75" style="width:799.65pt;height:567.55pt;visibility:visible;mso-wrap-style:square" o:bullet="t">
         <v:imagedata r:id="rId2" o:title=""/>
       </v:shape>
     </w:pict>

</xml_diff>